<commit_message>
felhasználói dokumentáció és adatbázis
</commit_message>
<xml_diff>
--- a/vizsgaremek_palyakovetes/Felhasználói dokumentáció.docx
+++ b/vizsgaremek_palyakovetes/Felhasználói dokumentáció.docx
@@ -53,52 +53,58 @@
           <w:szCs w:val="36"/>
         </w:rPr>
       </w:pPr>
-      <w:proofErr w:type="spellStart"/>
       <w:r>
         <w:rPr>
           <w:rFonts w:ascii="Times New Roman" w:hAnsi="Times New Roman" w:cs="Times New Roman"/>
           <w:sz w:val="36"/>
           <w:szCs w:val="36"/>
         </w:rPr>
-        <w:t>Pályakövető</w:t>
-      </w:r>
-      <w:proofErr w:type="spellEnd"/>
-      <w:r>
+        <w:t>Pályakövető rendszer weboldal</w:t>
+      </w:r>
+    </w:p>
+    <w:p>
+      <w:pPr>
+        <w:spacing w:line="360" w:lineRule="auto"/>
+        <w:jc w:val="both"/>
         <w:rPr>
           <w:rFonts w:ascii="Times New Roman" w:hAnsi="Times New Roman" w:cs="Times New Roman"/>
           <w:sz w:val="36"/>
           <w:szCs w:val="36"/>
         </w:rPr>
-        <w:t xml:space="preserve"> </w:t>
-      </w:r>
-      <w:proofErr w:type="spellStart"/>
-      <w:r>
+      </w:pPr>
+    </w:p>
+    <w:p>
+      <w:pPr>
+        <w:spacing w:line="360" w:lineRule="auto"/>
+        <w:jc w:val="both"/>
         <w:rPr>
           <w:rFonts w:ascii="Times New Roman" w:hAnsi="Times New Roman" w:cs="Times New Roman"/>
           <w:sz w:val="36"/>
           <w:szCs w:val="36"/>
         </w:rPr>
-        <w:t>rendszer</w:t>
-      </w:r>
-      <w:proofErr w:type="spellEnd"/>
-      <w:r>
+      </w:pPr>
+    </w:p>
+    <w:p>
+      <w:pPr>
+        <w:spacing w:line="360" w:lineRule="auto"/>
+        <w:jc w:val="both"/>
         <w:rPr>
           <w:rFonts w:ascii="Times New Roman" w:hAnsi="Times New Roman" w:cs="Times New Roman"/>
           <w:sz w:val="36"/>
           <w:szCs w:val="36"/>
         </w:rPr>
-        <w:t xml:space="preserve"> </w:t>
-      </w:r>
-      <w:proofErr w:type="spellStart"/>
-      <w:r>
+      </w:pPr>
+    </w:p>
+    <w:p>
+      <w:pPr>
+        <w:spacing w:line="360" w:lineRule="auto"/>
+        <w:jc w:val="both"/>
         <w:rPr>
           <w:rFonts w:ascii="Times New Roman" w:hAnsi="Times New Roman" w:cs="Times New Roman"/>
           <w:sz w:val="36"/>
           <w:szCs w:val="36"/>
         </w:rPr>
-        <w:t>weboldal</w:t>
-      </w:r>
-      <w:proofErr w:type="spellEnd"/>
+      </w:pPr>
     </w:p>
     <w:p>
       <w:pPr>
@@ -128,10 +134,113 @@
         <w:jc w:val="both"/>
         <w:rPr>
           <w:rFonts w:ascii="Times New Roman" w:hAnsi="Times New Roman" w:cs="Times New Roman"/>
-          <w:sz w:val="36"/>
-          <w:szCs w:val="36"/>
-        </w:rPr>
-      </w:pPr>
+          <w:b/>
+          <w:bCs/>
+          <w:sz w:val="28"/>
+          <w:szCs w:val="28"/>
+        </w:rPr>
+      </w:pPr>
+      <w:r>
+        <w:rPr>
+          <w:rFonts w:ascii="Times New Roman" w:hAnsi="Times New Roman" w:cs="Times New Roman"/>
+          <w:b/>
+          <w:bCs/>
+          <w:sz w:val="28"/>
+          <w:szCs w:val="28"/>
+        </w:rPr>
+        <w:t xml:space="preserve">       Mentor</w:t>
+      </w:r>
+      <w:r>
+        <w:rPr>
+          <w:rFonts w:ascii="Times New Roman" w:hAnsi="Times New Roman" w:cs="Times New Roman"/>
+          <w:b/>
+          <w:bCs/>
+          <w:sz w:val="28"/>
+          <w:szCs w:val="28"/>
+        </w:rPr>
+        <w:t>:</w:t>
+      </w:r>
+      <w:r>
+        <w:rPr>
+          <w:rFonts w:ascii="Times New Roman" w:hAnsi="Times New Roman" w:cs="Times New Roman"/>
+          <w:b/>
+          <w:bCs/>
+          <w:sz w:val="28"/>
+          <w:szCs w:val="28"/>
+        </w:rPr>
+        <w:tab/>
+      </w:r>
+      <w:r>
+        <w:rPr>
+          <w:rFonts w:ascii="Times New Roman" w:hAnsi="Times New Roman" w:cs="Times New Roman"/>
+          <w:b/>
+          <w:bCs/>
+          <w:sz w:val="28"/>
+          <w:szCs w:val="28"/>
+        </w:rPr>
+        <w:tab/>
+      </w:r>
+      <w:r>
+        <w:rPr>
+          <w:rFonts w:ascii="Times New Roman" w:hAnsi="Times New Roman" w:cs="Times New Roman"/>
+          <w:b/>
+          <w:bCs/>
+          <w:sz w:val="28"/>
+          <w:szCs w:val="28"/>
+        </w:rPr>
+        <w:tab/>
+      </w:r>
+      <w:r>
+        <w:rPr>
+          <w:rFonts w:ascii="Times New Roman" w:hAnsi="Times New Roman" w:cs="Times New Roman"/>
+          <w:b/>
+          <w:bCs/>
+          <w:sz w:val="28"/>
+          <w:szCs w:val="28"/>
+        </w:rPr>
+        <w:tab/>
+      </w:r>
+      <w:r>
+        <w:rPr>
+          <w:rFonts w:ascii="Times New Roman" w:hAnsi="Times New Roman" w:cs="Times New Roman"/>
+          <w:b/>
+          <w:bCs/>
+          <w:sz w:val="28"/>
+          <w:szCs w:val="28"/>
+        </w:rPr>
+        <w:tab/>
+      </w:r>
+      <w:r>
+        <w:rPr>
+          <w:rFonts w:ascii="Times New Roman" w:hAnsi="Times New Roman" w:cs="Times New Roman"/>
+          <w:b/>
+          <w:bCs/>
+          <w:sz w:val="28"/>
+          <w:szCs w:val="28"/>
+        </w:rPr>
+        <w:tab/>
+      </w:r>
+      <w:r>
+        <w:rPr>
+          <w:rFonts w:ascii="Times New Roman" w:hAnsi="Times New Roman" w:cs="Times New Roman"/>
+          <w:b/>
+          <w:bCs/>
+          <w:sz w:val="28"/>
+          <w:szCs w:val="28"/>
+        </w:rPr>
+        <w:tab/>
+      </w:r>
+      <w:r>
+        <w:rPr>
+          <w:rFonts w:ascii="Times New Roman" w:hAnsi="Times New Roman" w:cs="Times New Roman"/>
+          <w:b/>
+          <w:bCs/>
+          <w:sz w:val="28"/>
+          <w:szCs w:val="28"/>
+        </w:rPr>
+        <w:tab/>
+        <w:t xml:space="preserve">         Készítette:</w:t>
+      </w:r>
     </w:p>
     <w:p>
       <w:pPr>
@@ -139,10 +248,83 @@
         <w:jc w:val="both"/>
         <w:rPr>
           <w:rFonts w:ascii="Times New Roman" w:hAnsi="Times New Roman" w:cs="Times New Roman"/>
-          <w:sz w:val="36"/>
-          <w:szCs w:val="36"/>
-        </w:rPr>
-      </w:pPr>
+          <w:sz w:val="28"/>
+          <w:szCs w:val="28"/>
+        </w:rPr>
+      </w:pPr>
+      <w:r>
+        <w:rPr>
+          <w:rFonts w:ascii="Times New Roman" w:hAnsi="Times New Roman" w:cs="Times New Roman"/>
+          <w:sz w:val="28"/>
+          <w:szCs w:val="28"/>
+        </w:rPr>
+        <w:t xml:space="preserve">       </w:t>
+      </w:r>
+      <w:r>
+        <w:rPr>
+          <w:rFonts w:ascii="Times New Roman" w:hAnsi="Times New Roman" w:cs="Times New Roman"/>
+          <w:sz w:val="28"/>
+          <w:szCs w:val="28"/>
+        </w:rPr>
+        <w:t>Szabó Ákos</w:t>
+      </w:r>
+      <w:r>
+        <w:rPr>
+          <w:rFonts w:ascii="Times New Roman" w:hAnsi="Times New Roman" w:cs="Times New Roman"/>
+          <w:sz w:val="28"/>
+          <w:szCs w:val="28"/>
+        </w:rPr>
+        <w:tab/>
+      </w:r>
+      <w:r>
+        <w:rPr>
+          <w:rFonts w:ascii="Times New Roman" w:hAnsi="Times New Roman" w:cs="Times New Roman"/>
+          <w:sz w:val="28"/>
+          <w:szCs w:val="28"/>
+        </w:rPr>
+        <w:tab/>
+      </w:r>
+      <w:r>
+        <w:rPr>
+          <w:rFonts w:ascii="Times New Roman" w:hAnsi="Times New Roman" w:cs="Times New Roman"/>
+          <w:sz w:val="28"/>
+          <w:szCs w:val="28"/>
+        </w:rPr>
+        <w:tab/>
+      </w:r>
+      <w:r>
+        <w:rPr>
+          <w:rFonts w:ascii="Times New Roman" w:hAnsi="Times New Roman" w:cs="Times New Roman"/>
+          <w:sz w:val="28"/>
+          <w:szCs w:val="28"/>
+        </w:rPr>
+        <w:tab/>
+      </w:r>
+      <w:r>
+        <w:rPr>
+          <w:rFonts w:ascii="Times New Roman" w:hAnsi="Times New Roman" w:cs="Times New Roman"/>
+          <w:sz w:val="28"/>
+          <w:szCs w:val="28"/>
+        </w:rPr>
+        <w:tab/>
+      </w:r>
+      <w:r>
+        <w:rPr>
+          <w:rFonts w:ascii="Times New Roman" w:hAnsi="Times New Roman" w:cs="Times New Roman"/>
+          <w:sz w:val="28"/>
+          <w:szCs w:val="28"/>
+        </w:rPr>
+        <w:tab/>
+      </w:r>
+      <w:r>
+        <w:rPr>
+          <w:rFonts w:ascii="Times New Roman" w:hAnsi="Times New Roman" w:cs="Times New Roman"/>
+          <w:sz w:val="28"/>
+          <w:szCs w:val="28"/>
+        </w:rPr>
+        <w:tab/>
+        <w:t xml:space="preserve">                   Menyhárt Martin</w:t>
+      </w:r>
     </w:p>
     <w:p>
       <w:pPr>
@@ -150,10 +332,83 @@
         <w:jc w:val="both"/>
         <w:rPr>
           <w:rFonts w:ascii="Times New Roman" w:hAnsi="Times New Roman" w:cs="Times New Roman"/>
-          <w:sz w:val="36"/>
-          <w:szCs w:val="36"/>
-        </w:rPr>
-      </w:pPr>
+          <w:sz w:val="28"/>
+          <w:szCs w:val="28"/>
+        </w:rPr>
+      </w:pPr>
+      <w:r>
+        <w:rPr>
+          <w:rFonts w:ascii="Times New Roman" w:hAnsi="Times New Roman" w:cs="Times New Roman"/>
+          <w:sz w:val="28"/>
+          <w:szCs w:val="28"/>
+        </w:rPr>
+        <w:tab/>
+      </w:r>
+      <w:r>
+        <w:rPr>
+          <w:rFonts w:ascii="Times New Roman" w:hAnsi="Times New Roman" w:cs="Times New Roman"/>
+          <w:sz w:val="28"/>
+          <w:szCs w:val="28"/>
+        </w:rPr>
+        <w:tab/>
+      </w:r>
+      <w:r>
+        <w:rPr>
+          <w:rFonts w:ascii="Times New Roman" w:hAnsi="Times New Roman" w:cs="Times New Roman"/>
+          <w:sz w:val="28"/>
+          <w:szCs w:val="28"/>
+        </w:rPr>
+        <w:tab/>
+      </w:r>
+      <w:r>
+        <w:rPr>
+          <w:rFonts w:ascii="Times New Roman" w:hAnsi="Times New Roman" w:cs="Times New Roman"/>
+          <w:sz w:val="28"/>
+          <w:szCs w:val="28"/>
+        </w:rPr>
+        <w:tab/>
+      </w:r>
+      <w:r>
+        <w:rPr>
+          <w:rFonts w:ascii="Times New Roman" w:hAnsi="Times New Roman" w:cs="Times New Roman"/>
+          <w:sz w:val="28"/>
+          <w:szCs w:val="28"/>
+        </w:rPr>
+        <w:tab/>
+      </w:r>
+      <w:r>
+        <w:rPr>
+          <w:rFonts w:ascii="Times New Roman" w:hAnsi="Times New Roman" w:cs="Times New Roman"/>
+          <w:sz w:val="28"/>
+          <w:szCs w:val="28"/>
+        </w:rPr>
+        <w:tab/>
+      </w:r>
+      <w:r>
+        <w:rPr>
+          <w:rFonts w:ascii="Times New Roman" w:hAnsi="Times New Roman" w:cs="Times New Roman"/>
+          <w:sz w:val="28"/>
+          <w:szCs w:val="28"/>
+        </w:rPr>
+        <w:tab/>
+      </w:r>
+      <w:r>
+        <w:rPr>
+          <w:rFonts w:ascii="Times New Roman" w:hAnsi="Times New Roman" w:cs="Times New Roman"/>
+          <w:sz w:val="28"/>
+          <w:szCs w:val="28"/>
+        </w:rPr>
+        <w:tab/>
+      </w:r>
+      <w:r>
+        <w:rPr>
+          <w:rFonts w:ascii="Times New Roman" w:hAnsi="Times New Roman" w:cs="Times New Roman"/>
+          <w:sz w:val="28"/>
+          <w:szCs w:val="28"/>
+        </w:rPr>
+        <w:tab/>
+        <w:t xml:space="preserve">                   Kiss Szabolcs</w:t>
+      </w:r>
     </w:p>
     <w:p>
       <w:pPr>
@@ -161,48 +416,13 @@
         <w:jc w:val="both"/>
         <w:rPr>
           <w:rFonts w:ascii="Times New Roman" w:hAnsi="Times New Roman" w:cs="Times New Roman"/>
-          <w:sz w:val="36"/>
-          <w:szCs w:val="36"/>
-        </w:rPr>
-      </w:pPr>
-    </w:p>
-    <w:p>
-      <w:pPr>
-        <w:spacing w:line="360" w:lineRule="auto"/>
-        <w:jc w:val="both"/>
-        <w:rPr>
-          <w:rFonts w:ascii="Times New Roman" w:hAnsi="Times New Roman" w:cs="Times New Roman"/>
-          <w:b/>
-          <w:bCs/>
-          <w:sz w:val="28"/>
-          <w:szCs w:val="28"/>
-        </w:rPr>
-      </w:pPr>
-      <w:r>
-        <w:rPr>
-          <w:rFonts w:ascii="Times New Roman" w:hAnsi="Times New Roman" w:cs="Times New Roman"/>
-          <w:b/>
-          <w:bCs/>
-          <w:sz w:val="28"/>
-          <w:szCs w:val="28"/>
-        </w:rPr>
-        <w:t xml:space="preserve">       Mentor</w:t>
-      </w:r>
-      <w:r>
-        <w:rPr>
-          <w:rFonts w:ascii="Times New Roman" w:hAnsi="Times New Roman" w:cs="Times New Roman"/>
-          <w:b/>
-          <w:bCs/>
-          <w:sz w:val="28"/>
-          <w:szCs w:val="28"/>
-        </w:rPr>
-        <w:t>:</w:t>
-      </w:r>
-      <w:r>
-        <w:rPr>
-          <w:rFonts w:ascii="Times New Roman" w:hAnsi="Times New Roman" w:cs="Times New Roman"/>
-          <w:b/>
-          <w:bCs/>
+          <w:sz w:val="28"/>
+          <w:szCs w:val="28"/>
+        </w:rPr>
+      </w:pPr>
+      <w:r>
+        <w:rPr>
+          <w:rFonts w:ascii="Times New Roman" w:hAnsi="Times New Roman" w:cs="Times New Roman"/>
           <w:sz w:val="28"/>
           <w:szCs w:val="28"/>
         </w:rPr>
@@ -211,8 +431,6 @@
       <w:r>
         <w:rPr>
           <w:rFonts w:ascii="Times New Roman" w:hAnsi="Times New Roman" w:cs="Times New Roman"/>
-          <w:b/>
-          <w:bCs/>
           <w:sz w:val="28"/>
           <w:szCs w:val="28"/>
         </w:rPr>
@@ -221,8 +439,6 @@
       <w:r>
         <w:rPr>
           <w:rFonts w:ascii="Times New Roman" w:hAnsi="Times New Roman" w:cs="Times New Roman"/>
-          <w:b/>
-          <w:bCs/>
           <w:sz w:val="28"/>
           <w:szCs w:val="28"/>
         </w:rPr>
@@ -231,8 +447,6 @@
       <w:r>
         <w:rPr>
           <w:rFonts w:ascii="Times New Roman" w:hAnsi="Times New Roman" w:cs="Times New Roman"/>
-          <w:b/>
-          <w:bCs/>
           <w:sz w:val="28"/>
           <w:szCs w:val="28"/>
         </w:rPr>
@@ -241,8 +455,6 @@
       <w:r>
         <w:rPr>
           <w:rFonts w:ascii="Times New Roman" w:hAnsi="Times New Roman" w:cs="Times New Roman"/>
-          <w:b/>
-          <w:bCs/>
           <w:sz w:val="28"/>
           <w:szCs w:val="28"/>
         </w:rPr>
@@ -251,8 +463,6 @@
       <w:r>
         <w:rPr>
           <w:rFonts w:ascii="Times New Roman" w:hAnsi="Times New Roman" w:cs="Times New Roman"/>
-          <w:b/>
-          <w:bCs/>
           <w:sz w:val="28"/>
           <w:szCs w:val="28"/>
         </w:rPr>
@@ -261,8 +471,6 @@
       <w:r>
         <w:rPr>
           <w:rFonts w:ascii="Times New Roman" w:hAnsi="Times New Roman" w:cs="Times New Roman"/>
-          <w:b/>
-          <w:bCs/>
           <w:sz w:val="28"/>
           <w:szCs w:val="28"/>
         </w:rPr>
@@ -271,73 +479,11 @@
       <w:r>
         <w:rPr>
           <w:rFonts w:ascii="Times New Roman" w:hAnsi="Times New Roman" w:cs="Times New Roman"/>
-          <w:b/>
-          <w:bCs/>
           <w:sz w:val="28"/>
           <w:szCs w:val="28"/>
         </w:rPr>
         <w:tab/>
-        <w:t xml:space="preserve">         </w:t>
-      </w:r>
-      <w:proofErr w:type="spellStart"/>
-      <w:r>
-        <w:rPr>
-          <w:rFonts w:ascii="Times New Roman" w:hAnsi="Times New Roman" w:cs="Times New Roman"/>
-          <w:b/>
-          <w:bCs/>
-          <w:sz w:val="28"/>
-          <w:szCs w:val="28"/>
-        </w:rPr>
-        <w:t>Készítette</w:t>
-      </w:r>
-      <w:proofErr w:type="spellEnd"/>
-      <w:r>
-        <w:rPr>
-          <w:rFonts w:ascii="Times New Roman" w:hAnsi="Times New Roman" w:cs="Times New Roman"/>
-          <w:b/>
-          <w:bCs/>
-          <w:sz w:val="28"/>
-          <w:szCs w:val="28"/>
-        </w:rPr>
-        <w:t>:</w:t>
-      </w:r>
-    </w:p>
-    <w:p>
-      <w:pPr>
-        <w:spacing w:line="360" w:lineRule="auto"/>
-        <w:jc w:val="both"/>
-        <w:rPr>
-          <w:rFonts w:ascii="Times New Roman" w:hAnsi="Times New Roman" w:cs="Times New Roman"/>
-          <w:sz w:val="28"/>
-          <w:szCs w:val="28"/>
-        </w:rPr>
-      </w:pPr>
-      <w:r>
-        <w:rPr>
-          <w:rFonts w:ascii="Times New Roman" w:hAnsi="Times New Roman" w:cs="Times New Roman"/>
-          <w:sz w:val="28"/>
-          <w:szCs w:val="28"/>
-        </w:rPr>
-        <w:t xml:space="preserve">       </w:t>
-      </w:r>
-      <w:r>
-        <w:rPr>
-          <w:rFonts w:ascii="Times New Roman" w:hAnsi="Times New Roman" w:cs="Times New Roman"/>
-          <w:sz w:val="28"/>
-          <w:szCs w:val="28"/>
-        </w:rPr>
-        <w:t xml:space="preserve">Szabó </w:t>
-      </w:r>
-      <w:proofErr w:type="spellStart"/>
-      <w:r>
-        <w:rPr>
-          <w:rFonts w:ascii="Times New Roman" w:hAnsi="Times New Roman" w:cs="Times New Roman"/>
-          <w:sz w:val="28"/>
-          <w:szCs w:val="28"/>
-        </w:rPr>
-        <w:t>Ákos</w:t>
-      </w:r>
-      <w:proofErr w:type="spellEnd"/>
+      </w:r>
       <w:r>
         <w:rPr>
           <w:rFonts w:ascii="Times New Roman" w:hAnsi="Times New Roman" w:cs="Times New Roman"/>
@@ -345,270 +491,8 @@
           <w:szCs w:val="28"/>
         </w:rPr>
         <w:tab/>
-      </w:r>
-      <w:r>
-        <w:rPr>
-          <w:rFonts w:ascii="Times New Roman" w:hAnsi="Times New Roman" w:cs="Times New Roman"/>
-          <w:sz w:val="28"/>
-          <w:szCs w:val="28"/>
-        </w:rPr>
-        <w:tab/>
-      </w:r>
-      <w:r>
-        <w:rPr>
-          <w:rFonts w:ascii="Times New Roman" w:hAnsi="Times New Roman" w:cs="Times New Roman"/>
-          <w:sz w:val="28"/>
-          <w:szCs w:val="28"/>
-        </w:rPr>
-        <w:tab/>
-      </w:r>
-      <w:r>
-        <w:rPr>
-          <w:rFonts w:ascii="Times New Roman" w:hAnsi="Times New Roman" w:cs="Times New Roman"/>
-          <w:sz w:val="28"/>
-          <w:szCs w:val="28"/>
-        </w:rPr>
-        <w:tab/>
-      </w:r>
-      <w:r>
-        <w:rPr>
-          <w:rFonts w:ascii="Times New Roman" w:hAnsi="Times New Roman" w:cs="Times New Roman"/>
-          <w:sz w:val="28"/>
-          <w:szCs w:val="28"/>
-        </w:rPr>
-        <w:tab/>
-      </w:r>
-      <w:r>
-        <w:rPr>
-          <w:rFonts w:ascii="Times New Roman" w:hAnsi="Times New Roman" w:cs="Times New Roman"/>
-          <w:sz w:val="28"/>
-          <w:szCs w:val="28"/>
-        </w:rPr>
-        <w:tab/>
-      </w:r>
-      <w:r>
-        <w:rPr>
-          <w:rFonts w:ascii="Times New Roman" w:hAnsi="Times New Roman" w:cs="Times New Roman"/>
-          <w:sz w:val="28"/>
-          <w:szCs w:val="28"/>
-        </w:rPr>
-        <w:tab/>
-        <w:t xml:space="preserve">                   </w:t>
-      </w:r>
-      <w:proofErr w:type="spellStart"/>
-      <w:r>
-        <w:rPr>
-          <w:rFonts w:ascii="Times New Roman" w:hAnsi="Times New Roman" w:cs="Times New Roman"/>
-          <w:sz w:val="28"/>
-          <w:szCs w:val="28"/>
-        </w:rPr>
-        <w:t>Menyhárt</w:t>
-      </w:r>
-      <w:proofErr w:type="spellEnd"/>
-      <w:r>
-        <w:rPr>
-          <w:rFonts w:ascii="Times New Roman" w:hAnsi="Times New Roman" w:cs="Times New Roman"/>
-          <w:sz w:val="28"/>
-          <w:szCs w:val="28"/>
-        </w:rPr>
-        <w:t xml:space="preserve"> Martin</w:t>
-      </w:r>
-    </w:p>
-    <w:p>
-      <w:pPr>
-        <w:spacing w:line="360" w:lineRule="auto"/>
-        <w:jc w:val="both"/>
-        <w:rPr>
-          <w:rFonts w:ascii="Times New Roman" w:hAnsi="Times New Roman" w:cs="Times New Roman"/>
-          <w:sz w:val="28"/>
-          <w:szCs w:val="28"/>
-        </w:rPr>
-      </w:pPr>
-      <w:r>
-        <w:rPr>
-          <w:rFonts w:ascii="Times New Roman" w:hAnsi="Times New Roman" w:cs="Times New Roman"/>
-          <w:sz w:val="28"/>
-          <w:szCs w:val="28"/>
-        </w:rPr>
-        <w:tab/>
-      </w:r>
-      <w:r>
-        <w:rPr>
-          <w:rFonts w:ascii="Times New Roman" w:hAnsi="Times New Roman" w:cs="Times New Roman"/>
-          <w:sz w:val="28"/>
-          <w:szCs w:val="28"/>
-        </w:rPr>
-        <w:tab/>
-      </w:r>
-      <w:r>
-        <w:rPr>
-          <w:rFonts w:ascii="Times New Roman" w:hAnsi="Times New Roman" w:cs="Times New Roman"/>
-          <w:sz w:val="28"/>
-          <w:szCs w:val="28"/>
-        </w:rPr>
-        <w:tab/>
-      </w:r>
-      <w:r>
-        <w:rPr>
-          <w:rFonts w:ascii="Times New Roman" w:hAnsi="Times New Roman" w:cs="Times New Roman"/>
-          <w:sz w:val="28"/>
-          <w:szCs w:val="28"/>
-        </w:rPr>
-        <w:tab/>
-      </w:r>
-      <w:r>
-        <w:rPr>
-          <w:rFonts w:ascii="Times New Roman" w:hAnsi="Times New Roman" w:cs="Times New Roman"/>
-          <w:sz w:val="28"/>
-          <w:szCs w:val="28"/>
-        </w:rPr>
-        <w:tab/>
-      </w:r>
-      <w:r>
-        <w:rPr>
-          <w:rFonts w:ascii="Times New Roman" w:hAnsi="Times New Roman" w:cs="Times New Roman"/>
-          <w:sz w:val="28"/>
-          <w:szCs w:val="28"/>
-        </w:rPr>
-        <w:tab/>
-      </w:r>
-      <w:r>
-        <w:rPr>
-          <w:rFonts w:ascii="Times New Roman" w:hAnsi="Times New Roman" w:cs="Times New Roman"/>
-          <w:sz w:val="28"/>
-          <w:szCs w:val="28"/>
-        </w:rPr>
-        <w:tab/>
-      </w:r>
-      <w:r>
-        <w:rPr>
-          <w:rFonts w:ascii="Times New Roman" w:hAnsi="Times New Roman" w:cs="Times New Roman"/>
-          <w:sz w:val="28"/>
-          <w:szCs w:val="28"/>
-        </w:rPr>
-        <w:tab/>
-      </w:r>
-      <w:r>
-        <w:rPr>
-          <w:rFonts w:ascii="Times New Roman" w:hAnsi="Times New Roman" w:cs="Times New Roman"/>
-          <w:sz w:val="28"/>
-          <w:szCs w:val="28"/>
-        </w:rPr>
-        <w:tab/>
-        <w:t xml:space="preserve">                   Kiss Szabolcs</w:t>
-      </w:r>
-    </w:p>
-    <w:p>
-      <w:pPr>
-        <w:spacing w:line="360" w:lineRule="auto"/>
-        <w:jc w:val="both"/>
-        <w:rPr>
-          <w:rFonts w:ascii="Times New Roman" w:hAnsi="Times New Roman" w:cs="Times New Roman"/>
-          <w:sz w:val="28"/>
-          <w:szCs w:val="28"/>
-        </w:rPr>
-      </w:pPr>
-      <w:r>
-        <w:rPr>
-          <w:rFonts w:ascii="Times New Roman" w:hAnsi="Times New Roman" w:cs="Times New Roman"/>
-          <w:sz w:val="28"/>
-          <w:szCs w:val="28"/>
-        </w:rPr>
-        <w:tab/>
-      </w:r>
-      <w:r>
-        <w:rPr>
-          <w:rFonts w:ascii="Times New Roman" w:hAnsi="Times New Roman" w:cs="Times New Roman"/>
-          <w:sz w:val="28"/>
-          <w:szCs w:val="28"/>
-        </w:rPr>
-        <w:tab/>
-      </w:r>
-      <w:r>
-        <w:rPr>
-          <w:rFonts w:ascii="Times New Roman" w:hAnsi="Times New Roman" w:cs="Times New Roman"/>
-          <w:sz w:val="28"/>
-          <w:szCs w:val="28"/>
-        </w:rPr>
-        <w:tab/>
-      </w:r>
-      <w:r>
-        <w:rPr>
-          <w:rFonts w:ascii="Times New Roman" w:hAnsi="Times New Roman" w:cs="Times New Roman"/>
-          <w:sz w:val="28"/>
-          <w:szCs w:val="28"/>
-        </w:rPr>
-        <w:tab/>
-      </w:r>
-      <w:r>
-        <w:rPr>
-          <w:rFonts w:ascii="Times New Roman" w:hAnsi="Times New Roman" w:cs="Times New Roman"/>
-          <w:sz w:val="28"/>
-          <w:szCs w:val="28"/>
-        </w:rPr>
-        <w:tab/>
-      </w:r>
-      <w:r>
-        <w:rPr>
-          <w:rFonts w:ascii="Times New Roman" w:hAnsi="Times New Roman" w:cs="Times New Roman"/>
-          <w:sz w:val="28"/>
-          <w:szCs w:val="28"/>
-        </w:rPr>
-        <w:tab/>
-      </w:r>
-      <w:r>
-        <w:rPr>
-          <w:rFonts w:ascii="Times New Roman" w:hAnsi="Times New Roman" w:cs="Times New Roman"/>
-          <w:sz w:val="28"/>
-          <w:szCs w:val="28"/>
-        </w:rPr>
-        <w:tab/>
-      </w:r>
-      <w:r>
-        <w:rPr>
-          <w:rFonts w:ascii="Times New Roman" w:hAnsi="Times New Roman" w:cs="Times New Roman"/>
-          <w:sz w:val="28"/>
-          <w:szCs w:val="28"/>
-        </w:rPr>
-        <w:tab/>
-      </w:r>
-      <w:r>
-        <w:rPr>
-          <w:rFonts w:ascii="Times New Roman" w:hAnsi="Times New Roman" w:cs="Times New Roman"/>
-          <w:sz w:val="28"/>
-          <w:szCs w:val="28"/>
-        </w:rPr>
-        <w:tab/>
-        <w:t xml:space="preserve">                   </w:t>
-      </w:r>
-      <w:proofErr w:type="spellStart"/>
-      <w:r>
-        <w:rPr>
-          <w:rFonts w:ascii="Times New Roman" w:hAnsi="Times New Roman" w:cs="Times New Roman"/>
-          <w:sz w:val="28"/>
-          <w:szCs w:val="28"/>
-        </w:rPr>
-        <w:t>Labbancz</w:t>
-      </w:r>
-      <w:proofErr w:type="spellEnd"/>
-      <w:r>
-        <w:rPr>
-          <w:rFonts w:ascii="Times New Roman" w:hAnsi="Times New Roman" w:cs="Times New Roman"/>
-          <w:sz w:val="28"/>
-          <w:szCs w:val="28"/>
-        </w:rPr>
-        <w:t xml:space="preserve"> </w:t>
-      </w:r>
-      <w:proofErr w:type="spellStart"/>
-      <w:r>
-        <w:rPr>
-          <w:rFonts w:ascii="Times New Roman" w:hAnsi="Times New Roman" w:cs="Times New Roman"/>
-          <w:sz w:val="28"/>
-          <w:szCs w:val="28"/>
-        </w:rPr>
-        <w:t>Balázs</w:t>
-      </w:r>
-      <w:proofErr w:type="spellEnd"/>
+        <w:t xml:space="preserve">                   Labbancz Balázs</w:t>
+      </w:r>
     </w:p>
     <w:p>
       <w:pPr>
@@ -996,43 +880,7 @@
           <w:lang w:val="hu-HU"/>
         </w:rPr>
         <w:br/>
-        <w:t xml:space="preserve">Az alábbi linken található oldalról töltse le a Visual </w:t>
-      </w:r>
-      <w:proofErr w:type="spellStart"/>
-      <w:r>
-        <w:rPr>
-          <w:sz w:val="24"/>
-          <w:szCs w:val="24"/>
-          <w:lang w:val="hu-HU"/>
-        </w:rPr>
-        <w:t>Studio</w:t>
-      </w:r>
-      <w:proofErr w:type="spellEnd"/>
-      <w:r>
-        <w:rPr>
-          <w:sz w:val="24"/>
-          <w:szCs w:val="24"/>
-          <w:lang w:val="hu-HU"/>
-        </w:rPr>
-        <w:t xml:space="preserve"> </w:t>
-      </w:r>
-      <w:proofErr w:type="spellStart"/>
-      <w:r>
-        <w:rPr>
-          <w:sz w:val="24"/>
-          <w:szCs w:val="24"/>
-          <w:lang w:val="hu-HU"/>
-        </w:rPr>
-        <w:t>Code</w:t>
-      </w:r>
-      <w:proofErr w:type="spellEnd"/>
-      <w:r>
-        <w:rPr>
-          <w:sz w:val="24"/>
-          <w:szCs w:val="24"/>
-          <w:lang w:val="hu-HU"/>
-        </w:rPr>
-        <w:t xml:space="preserve"> nevű programot, a rendszerének megfelelő kiadásban, majd telepítse azt! </w:t>
+        <w:t xml:space="preserve">Az alábbi linken található oldalról töltse le a Visual Studio Code nevű programot, a rendszerének megfelelő kiadásban, majd telepítse azt! </w:t>
       </w:r>
       <w:r>
         <w:t xml:space="preserve"> </w:t>
@@ -1159,25 +1007,7 @@
           <w:lang w:val="hu-HU"/>
         </w:rPr>
         <w:br/>
-        <w:t>Indítsa el az XAMPP-</w:t>
-      </w:r>
-      <w:proofErr w:type="spellStart"/>
-      <w:r>
-        <w:rPr>
-          <w:sz w:val="24"/>
-          <w:szCs w:val="24"/>
-          <w:lang w:val="hu-HU"/>
-        </w:rPr>
-        <w:t>et</w:t>
-      </w:r>
-      <w:proofErr w:type="spellEnd"/>
-      <w:r>
-        <w:rPr>
-          <w:sz w:val="24"/>
-          <w:szCs w:val="24"/>
-          <w:lang w:val="hu-HU"/>
-        </w:rPr>
-        <w:t xml:space="preserve"> és nyomjon a következő gombokra!</w:t>
+        <w:t>Indítsa el az XAMPP-et és nyomjon a következő gombokra!</w:t>
       </w:r>
     </w:p>
     <w:p>
@@ -1521,25 +1351,7 @@
           <w:szCs w:val="24"/>
           <w:lang w:val="hu-HU"/>
         </w:rPr>
-        <w:t xml:space="preserve"> válassza ki a projekt db nevű mappájából a </w:t>
-      </w:r>
-      <w:proofErr w:type="spellStart"/>
-      <w:r>
-        <w:rPr>
-          <w:sz w:val="24"/>
-          <w:szCs w:val="24"/>
-          <w:lang w:val="hu-HU"/>
-        </w:rPr>
-        <w:t>palyakovetes.sql</w:t>
-      </w:r>
-      <w:proofErr w:type="spellEnd"/>
-      <w:r>
-        <w:rPr>
-          <w:sz w:val="24"/>
-          <w:szCs w:val="24"/>
-          <w:lang w:val="hu-HU"/>
-        </w:rPr>
-        <w:t xml:space="preserve"> fájlt! Ha ezzel megvan, akkor nyomjon a go feliratú gombra, ahogy az alábbi képen látható!</w:t>
+        <w:t xml:space="preserve"> válassza ki a projekt db nevű mappájából a palyakovetes.sql fájlt! Ha ezzel megvan, akkor nyomjon a go feliratú gombra, ahogy az alábbi képen látható!</w:t>
       </w:r>
     </w:p>
     <w:p>
@@ -1659,61 +1471,7 @@
           <w:szCs w:val="24"/>
           <w:lang w:val="hu-HU"/>
         </w:rPr>
-        <w:t xml:space="preserve">Ezek után egyelőre nem lesz szükség a böngészőre, így azt bezárhatja. Ha feltelepítette a Visual </w:t>
-      </w:r>
-      <w:proofErr w:type="spellStart"/>
-      <w:r>
-        <w:rPr>
-          <w:sz w:val="24"/>
-          <w:szCs w:val="24"/>
-          <w:lang w:val="hu-HU"/>
-        </w:rPr>
-        <w:t>Studio</w:t>
-      </w:r>
-      <w:proofErr w:type="spellEnd"/>
-      <w:r>
-        <w:rPr>
-          <w:sz w:val="24"/>
-          <w:szCs w:val="24"/>
-          <w:lang w:val="hu-HU"/>
-        </w:rPr>
-        <w:t xml:space="preserve"> </w:t>
-      </w:r>
-      <w:proofErr w:type="spellStart"/>
-      <w:r>
-        <w:rPr>
-          <w:sz w:val="24"/>
-          <w:szCs w:val="24"/>
-          <w:lang w:val="hu-HU"/>
-        </w:rPr>
-        <w:t>Code</w:t>
-      </w:r>
-      <w:proofErr w:type="spellEnd"/>
-      <w:r>
-        <w:rPr>
-          <w:sz w:val="24"/>
-          <w:szCs w:val="24"/>
-          <w:lang w:val="hu-HU"/>
-        </w:rPr>
-        <w:t xml:space="preserve">-t (röviden VSC), akkor nyissa meg a </w:t>
-      </w:r>
-      <w:proofErr w:type="spellStart"/>
-      <w:r>
-        <w:rPr>
-          <w:sz w:val="24"/>
-          <w:szCs w:val="24"/>
-          <w:lang w:val="hu-HU"/>
-        </w:rPr>
-        <w:t>vizsgaremek_palyakovetes</w:t>
-      </w:r>
-      <w:proofErr w:type="spellEnd"/>
-      <w:r>
-        <w:rPr>
-          <w:sz w:val="24"/>
-          <w:szCs w:val="24"/>
-          <w:lang w:val="hu-HU"/>
-        </w:rPr>
-        <w:t xml:space="preserve"> nevű mappát a VSC-ben, az alábbi képen látható módon!</w:t>
+        <w:t>Ezek után egyelőre nem lesz szükség a böngészőre, így azt bezárhatja. Ha feltelepítette a Visual Studio Code-t (röviden VSC), akkor nyissa meg a vizsgaremek_palyakovetes nevű mappát a VSC-ben, az alábbi képen látható módon!</w:t>
       </w:r>
     </w:p>
     <w:p>
@@ -1938,23 +1696,13 @@
         </w:rPr>
         <w:t>Gépelje be a terminálba a „</w:t>
       </w:r>
-      <w:proofErr w:type="gramStart"/>
-      <w:r>
-        <w:rPr>
-          <w:sz w:val="24"/>
-          <w:szCs w:val="24"/>
-          <w:lang w:val="hu-HU"/>
-        </w:rPr>
-        <w:t>cd .</w:t>
-      </w:r>
-      <w:proofErr w:type="gramEnd"/>
-      <w:r>
-        <w:rPr>
-          <w:sz w:val="24"/>
-          <w:szCs w:val="24"/>
-          <w:lang w:val="hu-HU"/>
-        </w:rPr>
-        <w:t>\backend\</w:t>
+      <w:r>
+        <w:rPr>
+          <w:sz w:val="24"/>
+          <w:szCs w:val="24"/>
+          <w:lang w:val="hu-HU"/>
+        </w:rPr>
+        <w:t>cd .\backend\</w:t>
       </w:r>
       <w:r>
         <w:rPr>
@@ -2074,23 +1822,13 @@
         </w:rPr>
         <w:t>Gépelje be a terminálba a „</w:t>
       </w:r>
-      <w:proofErr w:type="gramStart"/>
-      <w:r>
-        <w:rPr>
-          <w:sz w:val="24"/>
-          <w:szCs w:val="24"/>
-          <w:lang w:val="hu-HU"/>
-        </w:rPr>
-        <w:t>cd .</w:t>
-      </w:r>
-      <w:proofErr w:type="gramEnd"/>
-      <w:r>
-        <w:rPr>
-          <w:sz w:val="24"/>
-          <w:szCs w:val="24"/>
-          <w:lang w:val="hu-HU"/>
-        </w:rPr>
-        <w:t>\</w:t>
+      <w:r>
+        <w:rPr>
+          <w:sz w:val="24"/>
+          <w:szCs w:val="24"/>
+          <w:lang w:val="hu-HU"/>
+        </w:rPr>
+        <w:t>cd .\</w:t>
       </w:r>
       <w:r>
         <w:rPr>
@@ -2243,25 +1981,7 @@
           <w:szCs w:val="24"/>
           <w:lang w:val="hu-HU"/>
         </w:rPr>
-        <w:t>Gépelje be a terminálba a „</w:t>
-      </w:r>
-      <w:proofErr w:type="spellStart"/>
-      <w:r>
-        <w:rPr>
-          <w:sz w:val="24"/>
-          <w:szCs w:val="24"/>
-          <w:lang w:val="hu-HU"/>
-        </w:rPr>
-        <w:t>npm</w:t>
-      </w:r>
-      <w:proofErr w:type="spellEnd"/>
-      <w:r>
-        <w:rPr>
-          <w:sz w:val="24"/>
-          <w:szCs w:val="24"/>
-          <w:lang w:val="hu-HU"/>
-        </w:rPr>
-        <w:t xml:space="preserve"> i” szöveget, majd nyomja meg az enter billentyűt!</w:t>
+        <w:t>Gépelje be a terminálba a „npm i” szöveget, majd nyomja meg az enter billentyűt!</w:t>
       </w:r>
       <w:r>
         <w:rPr>
@@ -2379,51 +2099,15 @@
           <w:szCs w:val="24"/>
           <w:lang w:val="hu-HU"/>
         </w:rPr>
-        <w:t>Győződjen meg róla, hogy a 3. lépésben elindított modulok nem álltak-e le valamilyen oknál fogva! Ha továbbra is futnak, akkor gépelje be a terminálba a „</w:t>
-      </w:r>
-      <w:proofErr w:type="spellStart"/>
-      <w:r>
-        <w:rPr>
-          <w:sz w:val="24"/>
-          <w:szCs w:val="24"/>
-          <w:lang w:val="hu-HU"/>
-        </w:rPr>
-        <w:t>npm</w:t>
-      </w:r>
-      <w:proofErr w:type="spellEnd"/>
-      <w:r>
-        <w:rPr>
-          <w:sz w:val="24"/>
-          <w:szCs w:val="24"/>
-          <w:lang w:val="hu-HU"/>
-        </w:rPr>
-        <w:t xml:space="preserve"> start” szöveget, majd nyomja meg az enter billentyűt! A folyamat végén a terminál utolsó sorában</w:t>
-      </w:r>
-      <w:r>
-        <w:rPr>
-          <w:sz w:val="24"/>
-          <w:szCs w:val="24"/>
-          <w:lang w:val="hu-HU"/>
-        </w:rPr>
-        <w:t xml:space="preserve"> a „</w:t>
-      </w:r>
-      <w:proofErr w:type="spellStart"/>
-      <w:r>
-        <w:rPr>
-          <w:sz w:val="24"/>
-          <w:szCs w:val="24"/>
-          <w:lang w:val="hu-HU"/>
-        </w:rPr>
-        <w:t>Connected</w:t>
-      </w:r>
-      <w:proofErr w:type="spellEnd"/>
-      <w:r>
-        <w:rPr>
-          <w:sz w:val="24"/>
-          <w:szCs w:val="24"/>
-          <w:lang w:val="hu-HU"/>
-        </w:rPr>
-        <w:t>” szöveg kell megjelenjen.</w:t>
+        <w:t>Győződjen meg róla, hogy a 3. lépésben elindított modulok nem álltak-e le valamilyen oknál fogva! Ha továbbra is futnak, akkor gépelje be a terminálba a „npm start” szöveget, majd nyomja meg az enter billentyűt! A folyamat végén a terminál utolsó sorában</w:t>
+      </w:r>
+      <w:r>
+        <w:rPr>
+          <w:sz w:val="24"/>
+          <w:szCs w:val="24"/>
+          <w:lang w:val="hu-HU"/>
+        </w:rPr>
+        <w:t xml:space="preserve"> a „Connected” szöveg kell megjelenjen.</w:t>
       </w:r>
     </w:p>
     <w:p>
@@ -2535,23 +2219,13 @@
         <w:br/>
         <w:t>Nyisson új terminált a 8. lépésben leírtak szerint. Ezek után gépelje be a „</w:t>
       </w:r>
-      <w:proofErr w:type="gramStart"/>
-      <w:r>
-        <w:rPr>
-          <w:sz w:val="24"/>
-          <w:szCs w:val="24"/>
-          <w:lang w:val="hu-HU"/>
-        </w:rPr>
-        <w:t>cd .</w:t>
-      </w:r>
-      <w:proofErr w:type="gramEnd"/>
-      <w:r>
-        <w:rPr>
-          <w:sz w:val="24"/>
-          <w:szCs w:val="24"/>
-          <w:lang w:val="hu-HU"/>
-        </w:rPr>
-        <w:t>\frontend\</w:t>
+      <w:r>
+        <w:rPr>
+          <w:sz w:val="24"/>
+          <w:szCs w:val="24"/>
+          <w:lang w:val="hu-HU"/>
+        </w:rPr>
+        <w:t>cd .\frontend\</w:t>
       </w:r>
       <w:r>
         <w:rPr>
@@ -2669,43 +2343,7 @@
           <w:szCs w:val="24"/>
           <w:lang w:val="hu-HU"/>
         </w:rPr>
-        <w:t>Gépelje be a „</w:t>
-      </w:r>
-      <w:proofErr w:type="spellStart"/>
-      <w:r>
-        <w:rPr>
-          <w:sz w:val="24"/>
-          <w:szCs w:val="24"/>
-          <w:lang w:val="hu-HU"/>
-        </w:rPr>
-        <w:t>npm</w:t>
-      </w:r>
-      <w:proofErr w:type="spellEnd"/>
-      <w:r>
-        <w:rPr>
-          <w:sz w:val="24"/>
-          <w:szCs w:val="24"/>
-          <w:lang w:val="hu-HU"/>
-        </w:rPr>
-        <w:t xml:space="preserve"> i -</w:t>
-      </w:r>
-      <w:proofErr w:type="spellStart"/>
-      <w:r>
-        <w:rPr>
-          <w:sz w:val="24"/>
-          <w:szCs w:val="24"/>
-          <w:lang w:val="hu-HU"/>
-        </w:rPr>
-        <w:t>legacy-peer-deps</w:t>
-      </w:r>
-      <w:proofErr w:type="spellEnd"/>
-      <w:r>
-        <w:rPr>
-          <w:sz w:val="24"/>
-          <w:szCs w:val="24"/>
-          <w:lang w:val="hu-HU"/>
-        </w:rPr>
-        <w:t>” szöveget, majd nyomja meg az enter billentyűt! Ez a folyamat is eltarthat némi ideig a rendszerétől és internetsebességétől függően.</w:t>
+        <w:t>Gépelje be a „npm i -legacy-peer-deps” szöveget, majd nyomja meg az enter billentyűt! Ez a folyamat is eltarthat némi ideig a rendszerétől és internetsebességétől függően.</w:t>
       </w:r>
     </w:p>
     <w:p>
@@ -2816,25 +2454,7 @@
           <w:szCs w:val="24"/>
           <w:lang w:val="hu-HU"/>
         </w:rPr>
-        <w:t>Gépelje be a „</w:t>
-      </w:r>
-      <w:proofErr w:type="spellStart"/>
-      <w:r>
-        <w:rPr>
-          <w:sz w:val="24"/>
-          <w:szCs w:val="24"/>
-          <w:lang w:val="hu-HU"/>
-        </w:rPr>
-        <w:t>npm</w:t>
-      </w:r>
-      <w:proofErr w:type="spellEnd"/>
-      <w:r>
-        <w:rPr>
-          <w:sz w:val="24"/>
-          <w:szCs w:val="24"/>
-          <w:lang w:val="hu-HU"/>
-        </w:rPr>
-        <w:t xml:space="preserve"> start” szöveget, majd nyomja meg az enter billentyűt! Ez meg fog nyitni egy új böngészőablakot. </w:t>
+        <w:t xml:space="preserve">Gépelje be a „npm start” szöveget, majd nyomja meg az enter billentyűt! Ez meg fog nyitni egy új böngészőablakot. </w:t>
       </w:r>
     </w:p>
     <w:p>
@@ -3204,62 +2824,88 @@
       </w:pPr>
       <w:r>
         <w:rPr>
-          <w:sz w:val="24"/>
-          <w:szCs w:val="24"/>
-          <w:lang w:val="hu-HU"/>
-        </w:rPr>
-        <w:t xml:space="preserve">A </w:t>
-      </w:r>
-      <w:r>
-        <w:rPr>
           <w:color w:val="000000" w:themeColor="text1"/>
           <w:sz w:val="24"/>
           <w:szCs w:val="24"/>
           <w:lang w:val="hu-HU"/>
         </w:rPr>
-        <w:t>piros</w:t>
-      </w:r>
-      <w:r>
-        <w:rPr>
-          <w:sz w:val="24"/>
-          <w:szCs w:val="24"/>
-          <w:lang w:val="hu-HU"/>
-        </w:rPr>
-        <w:t xml:space="preserve"> színnel jelölt Főoldal gomb a képen látható fiókokat listázó oldalra navigálja a felhasználót.</w:t>
-      </w:r>
-    </w:p>
-    <w:p>
-      <w:pPr>
-        <w:rPr>
-          <w:sz w:val="24"/>
-          <w:szCs w:val="24"/>
-          <w:lang w:val="hu-HU"/>
-        </w:rPr>
-      </w:pPr>
-      <w:r>
-        <w:rPr>
-          <w:sz w:val="24"/>
-          <w:szCs w:val="24"/>
-          <w:lang w:val="hu-HU"/>
-        </w:rPr>
-        <w:t>A lila színnel jelölt Profil gomb a saját profiljának az oldalára fogja navigálni, ahol lehetősége lesz megváltoztatni a jelszavát. Erről lentebb olvashat részletesebben.</w:t>
-      </w:r>
-    </w:p>
-    <w:p>
-      <w:pPr>
-        <w:rPr>
-          <w:sz w:val="24"/>
-          <w:szCs w:val="24"/>
-          <w:lang w:val="hu-HU"/>
-        </w:rPr>
-      </w:pPr>
-      <w:r>
-        <w:rPr>
-          <w:sz w:val="24"/>
-          <w:szCs w:val="24"/>
-          <w:lang w:val="hu-HU"/>
-        </w:rPr>
-        <w:t xml:space="preserve">A citromsárga színnel jelölt Kapcsolat gomb az eszközére telepített levelező alkalmazást fogja megnyitni, </w:t>
+        <w:t xml:space="preserve">A piros </w:t>
+      </w:r>
+      <w:r>
+        <w:rPr>
+          <w:sz w:val="24"/>
+          <w:szCs w:val="24"/>
+          <w:lang w:val="hu-HU"/>
+        </w:rPr>
+        <w:t>színnel jelölt Főoldal gomb a képen látható fiókokat listázó oldalra navigálja a felhasználót.</w:t>
+      </w:r>
+    </w:p>
+    <w:p>
+      <w:pPr>
+        <w:rPr>
+          <w:sz w:val="24"/>
+          <w:szCs w:val="24"/>
+          <w:lang w:val="hu-HU"/>
+        </w:rPr>
+      </w:pPr>
+      <w:r>
+        <w:rPr>
+          <w:sz w:val="24"/>
+          <w:szCs w:val="24"/>
+          <w:lang w:val="hu-HU"/>
+        </w:rPr>
+        <w:t>A</w:t>
+      </w:r>
+      <w:r>
+        <w:rPr>
+          <w:color w:val="000000" w:themeColor="text1"/>
+          <w:sz w:val="24"/>
+          <w:szCs w:val="24"/>
+          <w:lang w:val="hu-HU"/>
+        </w:rPr>
+        <w:t xml:space="preserve"> lila </w:t>
+      </w:r>
+      <w:r>
+        <w:rPr>
+          <w:sz w:val="24"/>
+          <w:szCs w:val="24"/>
+          <w:lang w:val="hu-HU"/>
+        </w:rPr>
+        <w:t>színnel jelölt Profil gomb a saját profiljának az oldalára fogja navigálni, ahol lehetősége lesz megváltoztatni a jelszavát. Erről lentebb olvashat részletesebben.</w:t>
+      </w:r>
+    </w:p>
+    <w:p>
+      <w:pPr>
+        <w:rPr>
+          <w:sz w:val="24"/>
+          <w:szCs w:val="24"/>
+          <w:lang w:val="hu-HU"/>
+        </w:rPr>
+      </w:pPr>
+      <w:r>
+        <w:rPr>
+          <w:sz w:val="24"/>
+          <w:szCs w:val="24"/>
+          <w:lang w:val="hu-HU"/>
+        </w:rPr>
+        <w:t>A</w:t>
+      </w:r>
+      <w:r>
+        <w:rPr>
+          <w:color w:val="000000" w:themeColor="text1"/>
+          <w:sz w:val="24"/>
+          <w:szCs w:val="24"/>
+          <w:lang w:val="hu-HU"/>
+        </w:rPr>
+        <w:t xml:space="preserve"> citromsárga </w:t>
+      </w:r>
+      <w:r>
+        <w:rPr>
+          <w:sz w:val="24"/>
+          <w:szCs w:val="24"/>
+          <w:lang w:val="hu-HU"/>
+        </w:rPr>
+        <w:t xml:space="preserve">színnel jelölt Kapcsolat gomb az eszközére telepített levelező alkalmazást fogja megnyitni, </w:t>
       </w:r>
       <w:r>
         <w:rPr>
@@ -3352,7 +2998,15 @@
           <w:szCs w:val="24"/>
           <w:lang w:val="hu-HU"/>
         </w:rPr>
-        <w:t>A zöld színnel jelölt kuka ikonra nyomva törölheti a felhasználót a táblázatból. Ügyeljen rá, hogy ha kitöröl egy felhasználót, akinek vannak mentett osztályai és azokban mentett diákok, akkor azok is törlődnek a felhasználóval együtt.</w:t>
+        <w:t>A zöld színnel jelölt kuka ikonra nyomva törölheti a felhasználót a táblázatból. Ügyeljen rá, hogy ha kitöröl egy felhasználót, akinek vannak mentett osztályai és azokban mentett diákok, akkor azok is törlődnek a felhasználóval együtt</w:t>
+      </w:r>
+      <w:r>
+        <w:rPr>
+          <w:sz w:val="24"/>
+          <w:szCs w:val="24"/>
+          <w:lang w:val="hu-HU"/>
+        </w:rPr>
+        <w:t>!</w:t>
       </w:r>
     </w:p>
     <w:p>
@@ -3557,6 +3211,724 @@
           <w:lang w:val="hu-HU"/>
         </w:rPr>
         <w:t>Ha megfelelően kitöltötte a narancs és lila színnel jelölt mezőket, akkor a zöld kerettel jelzett gombbal véglegesítheti döntését és változtathatja meg a jelszavát.</w:t>
+      </w:r>
+    </w:p>
+    <w:p>
+      <w:pPr>
+        <w:rPr>
+          <w:sz w:val="24"/>
+          <w:szCs w:val="24"/>
+          <w:lang w:val="hu-HU"/>
+        </w:rPr>
+      </w:pPr>
+      <w:r>
+        <w:rPr>
+          <w:sz w:val="24"/>
+          <w:szCs w:val="24"/>
+          <w:lang w:val="hu-HU"/>
+        </w:rPr>
+        <w:br w:type="page"/>
+      </w:r>
+    </w:p>
+    <w:p>
+      <w:pPr>
+        <w:rPr>
+          <w:sz w:val="24"/>
+          <w:szCs w:val="24"/>
+          <w:lang w:val="hu-HU"/>
+        </w:rPr>
+      </w:pPr>
+      <w:r>
+        <w:rPr>
+          <w:noProof/>
+          <w:sz w:val="24"/>
+          <w:szCs w:val="24"/>
+          <w:lang w:val="hu-HU"/>
+        </w:rPr>
+        <w:lastRenderedPageBreak/>
+        <w:drawing>
+          <wp:anchor distT="0" distB="0" distL="114300" distR="114300" simplePos="0" relativeHeight="251678720" behindDoc="0" locked="0" layoutInCell="1" allowOverlap="1" wp14:anchorId="08CE79EB" wp14:editId="5553B046">
+            <wp:simplePos x="0" y="0"/>
+            <wp:positionH relativeFrom="column">
+              <wp:posOffset>-249556</wp:posOffset>
+            </wp:positionH>
+            <wp:positionV relativeFrom="paragraph">
+              <wp:posOffset>552449</wp:posOffset>
+            </wp:positionV>
+            <wp:extent cx="7000875" cy="3498431"/>
+            <wp:effectExtent l="152400" t="152400" r="352425" b="368935"/>
+            <wp:wrapTopAndBottom/>
+            <wp:docPr id="603385064" name="Kép 1"/>
+            <wp:cNvGraphicFramePr>
+              <a:graphicFrameLocks xmlns:a="http://schemas.openxmlformats.org/drawingml/2006/main" noChangeAspect="1"/>
+            </wp:cNvGraphicFramePr>
+            <a:graphic xmlns:a="http://schemas.openxmlformats.org/drawingml/2006/main">
+              <a:graphicData uri="http://schemas.openxmlformats.org/drawingml/2006/picture">
+                <pic:pic xmlns:pic="http://schemas.openxmlformats.org/drawingml/2006/picture">
+                  <pic:nvPicPr>
+                    <pic:cNvPr id="603385064" name="Kép 603385064"/>
+                    <pic:cNvPicPr/>
+                  </pic:nvPicPr>
+                  <pic:blipFill>
+                    <a:blip r:embed="rId25" cstate="print">
+                      <a:extLst>
+                        <a:ext uri="{28A0092B-C50C-407E-A947-70E740481C1C}">
+                          <a14:useLocalDpi xmlns:a14="http://schemas.microsoft.com/office/drawing/2010/main" val="0"/>
+                        </a:ext>
+                      </a:extLst>
+                    </a:blip>
+                    <a:stretch>
+                      <a:fillRect/>
+                    </a:stretch>
+                  </pic:blipFill>
+                  <pic:spPr>
+                    <a:xfrm>
+                      <a:off x="0" y="0"/>
+                      <a:ext cx="7002888" cy="3499437"/>
+                    </a:xfrm>
+                    <a:prstGeom prst="rect">
+                      <a:avLst/>
+                    </a:prstGeom>
+                    <a:ln>
+                      <a:noFill/>
+                    </a:ln>
+                    <a:effectLst>
+                      <a:outerShdw blurRad="292100" dist="139700" dir="2700000" algn="tl" rotWithShape="0">
+                        <a:srgbClr val="333333">
+                          <a:alpha val="65000"/>
+                        </a:srgbClr>
+                      </a:outerShdw>
+                    </a:effectLst>
+                  </pic:spPr>
+                </pic:pic>
+              </a:graphicData>
+            </a:graphic>
+            <wp14:sizeRelH relativeFrom="margin">
+              <wp14:pctWidth>0</wp14:pctWidth>
+            </wp14:sizeRelH>
+            <wp14:sizeRelV relativeFrom="margin">
+              <wp14:pctHeight>0</wp14:pctHeight>
+            </wp14:sizeRelV>
+          </wp:anchor>
+        </w:drawing>
+      </w:r>
+      <w:r>
+        <w:rPr>
+          <w:b/>
+          <w:bCs/>
+          <w:sz w:val="24"/>
+          <w:szCs w:val="24"/>
+          <w:lang w:val="hu-HU"/>
+        </w:rPr>
+        <w:t>19.</w:t>
+      </w:r>
+      <w:r>
+        <w:rPr>
+          <w:b/>
+          <w:bCs/>
+          <w:sz w:val="24"/>
+          <w:szCs w:val="24"/>
+          <w:lang w:val="hu-HU"/>
+        </w:rPr>
+        <w:br/>
+      </w:r>
+      <w:r>
+        <w:rPr>
+          <w:sz w:val="24"/>
+          <w:szCs w:val="24"/>
+          <w:lang w:val="hu-HU"/>
+        </w:rPr>
+        <w:t>Ha a felhasználói fiókkal jelentkezik be, akkor az alábbi oldal fogja fogadni.</w:t>
+      </w:r>
+    </w:p>
+    <w:p>
+      <w:pPr>
+        <w:rPr>
+          <w:sz w:val="24"/>
+          <w:szCs w:val="24"/>
+          <w:lang w:val="hu-HU"/>
+        </w:rPr>
+      </w:pPr>
+      <w:r>
+        <w:rPr>
+          <w:sz w:val="24"/>
+          <w:szCs w:val="24"/>
+          <w:lang w:val="hu-HU"/>
+        </w:rPr>
+        <w:t>A fenti menüsoron be-nem-keretezett elemek ugyanolyan funkc</w:t>
+      </w:r>
+      <w:r>
+        <w:rPr>
+          <w:sz w:val="24"/>
+          <w:szCs w:val="24"/>
+          <w:lang w:val="hu-HU"/>
+        </w:rPr>
+        <w:t>ionalitással bírnak, mint az adminisztrátori fiók esetében, így azok leírását nem ismételjük meg.</w:t>
+      </w:r>
+    </w:p>
+    <w:p>
+      <w:pPr>
+        <w:rPr>
+          <w:sz w:val="24"/>
+          <w:szCs w:val="24"/>
+          <w:lang w:val="hu-HU"/>
+        </w:rPr>
+      </w:pPr>
+      <w:r>
+        <w:rPr>
+          <w:sz w:val="24"/>
+          <w:szCs w:val="24"/>
+          <w:lang w:val="hu-HU"/>
+        </w:rPr>
+        <w:t>A piros kerettel jelölt Osztály kiválasztása a fenti képen látható oldalra navigálja, amelyen kártyákon megjelenítve láthatja az önhöz tartozó osztályok listáját.</w:t>
+      </w:r>
+    </w:p>
+    <w:p>
+      <w:pPr>
+        <w:rPr>
+          <w:sz w:val="24"/>
+          <w:szCs w:val="24"/>
+          <w:lang w:val="hu-HU"/>
+        </w:rPr>
+      </w:pPr>
+      <w:r>
+        <w:rPr>
+          <w:sz w:val="24"/>
+          <w:szCs w:val="24"/>
+          <w:lang w:val="hu-HU"/>
+        </w:rPr>
+        <w:t>A narancssárga kerettel jelölt gomb egy olyan oldalra fogja navigálni, ahol új, üres osztályt vehet fel. Erről bővebben lentebb olvashat.</w:t>
+      </w:r>
+    </w:p>
+    <w:p>
+      <w:pPr>
+        <w:rPr>
+          <w:sz w:val="24"/>
+          <w:szCs w:val="24"/>
+          <w:lang w:val="hu-HU"/>
+        </w:rPr>
+      </w:pPr>
+      <w:r>
+        <w:rPr>
+          <w:sz w:val="24"/>
+          <w:szCs w:val="24"/>
+          <w:lang w:val="hu-HU"/>
+        </w:rPr>
+        <w:t xml:space="preserve">A zölddel jelölt tovább gomb segítségével átnavigálhat egy olyan oldalra, ahol az adott osztályhoz tanulók listáját tudja majd megtekinteni és módosítani. </w:t>
+      </w:r>
+      <w:r>
+        <w:rPr>
+          <w:sz w:val="24"/>
+          <w:szCs w:val="24"/>
+          <w:lang w:val="hu-HU"/>
+        </w:rPr>
+        <w:t xml:space="preserve">A 12.A osztály jelenleg üres, a 12.D pedig 3 tanulóval rendelkezik, hogy jól szemléltethető legyen a funkcionalitásuk. </w:t>
+      </w:r>
+      <w:r>
+        <w:rPr>
+          <w:sz w:val="24"/>
+          <w:szCs w:val="24"/>
+          <w:lang w:val="hu-HU"/>
+        </w:rPr>
+        <w:t>Erről szintén lentebb olvashat bővebben.</w:t>
+      </w:r>
+    </w:p>
+    <w:p>
+      <w:pPr>
+        <w:rPr>
+          <w:sz w:val="24"/>
+          <w:szCs w:val="24"/>
+          <w:lang w:val="hu-HU"/>
+        </w:rPr>
+      </w:pPr>
+      <w:r>
+        <w:rPr>
+          <w:sz w:val="24"/>
+          <w:szCs w:val="24"/>
+          <w:lang w:val="hu-HU"/>
+        </w:rPr>
+        <w:t>A lila törlés gomb</w:t>
+      </w:r>
+      <w:r>
+        <w:rPr>
+          <w:sz w:val="24"/>
+          <w:szCs w:val="24"/>
+          <w:lang w:val="hu-HU"/>
+        </w:rPr>
+        <w:t xml:space="preserve"> segítségével törölhet egy adott osztályt. Ügyeljen rá, hogy ha töröl egy osztályt, akkor a benne tárolt összes diák és a hozzájuk tartozó adatok is törlésre kerülnek!</w:t>
+      </w:r>
+    </w:p>
+    <w:p>
+      <w:pPr>
+        <w:rPr>
+          <w:sz w:val="24"/>
+          <w:szCs w:val="24"/>
+          <w:lang w:val="hu-HU"/>
+        </w:rPr>
+      </w:pPr>
+      <w:r>
+        <w:rPr>
+          <w:sz w:val="24"/>
+          <w:szCs w:val="24"/>
+          <w:lang w:val="hu-HU"/>
+        </w:rPr>
+        <w:br w:type="page"/>
+      </w:r>
+    </w:p>
+    <w:p>
+      <w:pPr>
+        <w:rPr>
+          <w:sz w:val="24"/>
+          <w:szCs w:val="24"/>
+          <w:lang w:val="hu-HU"/>
+        </w:rPr>
+      </w:pPr>
+      <w:r>
+        <w:rPr>
+          <w:noProof/>
+          <w:sz w:val="24"/>
+          <w:szCs w:val="24"/>
+          <w:lang w:val="hu-HU"/>
+        </w:rPr>
+        <w:lastRenderedPageBreak/>
+        <w:drawing>
+          <wp:anchor distT="0" distB="0" distL="114300" distR="114300" simplePos="0" relativeHeight="251679744" behindDoc="0" locked="0" layoutInCell="1" allowOverlap="1" wp14:anchorId="442D399D" wp14:editId="79AD5E81">
+            <wp:simplePos x="0" y="0"/>
+            <wp:positionH relativeFrom="column">
+              <wp:posOffset>-304800</wp:posOffset>
+            </wp:positionH>
+            <wp:positionV relativeFrom="paragraph">
+              <wp:posOffset>1019175</wp:posOffset>
+            </wp:positionV>
+            <wp:extent cx="7219950" cy="3609975"/>
+            <wp:effectExtent l="152400" t="152400" r="361950" b="371475"/>
+            <wp:wrapTopAndBottom/>
+            <wp:docPr id="670290693" name="Kép 2"/>
+            <wp:cNvGraphicFramePr>
+              <a:graphicFrameLocks xmlns:a="http://schemas.openxmlformats.org/drawingml/2006/main" noChangeAspect="1"/>
+            </wp:cNvGraphicFramePr>
+            <a:graphic xmlns:a="http://schemas.openxmlformats.org/drawingml/2006/main">
+              <a:graphicData uri="http://schemas.openxmlformats.org/drawingml/2006/picture">
+                <pic:pic xmlns:pic="http://schemas.openxmlformats.org/drawingml/2006/picture">
+                  <pic:nvPicPr>
+                    <pic:cNvPr id="670290693" name="Kép 670290693"/>
+                    <pic:cNvPicPr/>
+                  </pic:nvPicPr>
+                  <pic:blipFill>
+                    <a:blip r:embed="rId26" cstate="print">
+                      <a:extLst>
+                        <a:ext uri="{28A0092B-C50C-407E-A947-70E740481C1C}">
+                          <a14:useLocalDpi xmlns:a14="http://schemas.microsoft.com/office/drawing/2010/main" val="0"/>
+                        </a:ext>
+                      </a:extLst>
+                    </a:blip>
+                    <a:stretch>
+                      <a:fillRect/>
+                    </a:stretch>
+                  </pic:blipFill>
+                  <pic:spPr>
+                    <a:xfrm>
+                      <a:off x="0" y="0"/>
+                      <a:ext cx="7219950" cy="3609975"/>
+                    </a:xfrm>
+                    <a:prstGeom prst="rect">
+                      <a:avLst/>
+                    </a:prstGeom>
+                    <a:ln>
+                      <a:noFill/>
+                    </a:ln>
+                    <a:effectLst>
+                      <a:outerShdw blurRad="292100" dist="139700" dir="2700000" algn="tl" rotWithShape="0">
+                        <a:srgbClr val="333333">
+                          <a:alpha val="65000"/>
+                        </a:srgbClr>
+                      </a:outerShdw>
+                    </a:effectLst>
+                  </pic:spPr>
+                </pic:pic>
+              </a:graphicData>
+            </a:graphic>
+            <wp14:sizeRelH relativeFrom="margin">
+              <wp14:pctWidth>0</wp14:pctWidth>
+            </wp14:sizeRelH>
+            <wp14:sizeRelV relativeFrom="margin">
+              <wp14:pctHeight>0</wp14:pctHeight>
+            </wp14:sizeRelV>
+          </wp:anchor>
+        </w:drawing>
+      </w:r>
+      <w:r>
+        <w:rPr>
+          <w:b/>
+          <w:bCs/>
+          <w:sz w:val="24"/>
+          <w:szCs w:val="24"/>
+          <w:lang w:val="hu-HU"/>
+        </w:rPr>
+        <w:t>20.</w:t>
+      </w:r>
+      <w:r>
+        <w:rPr>
+          <w:b/>
+          <w:bCs/>
+          <w:sz w:val="24"/>
+          <w:szCs w:val="24"/>
+          <w:lang w:val="hu-HU"/>
+        </w:rPr>
+        <w:br/>
+      </w:r>
+      <w:r>
+        <w:rPr>
+          <w:sz w:val="24"/>
+          <w:szCs w:val="24"/>
+          <w:lang w:val="hu-HU"/>
+        </w:rPr>
+        <w:t>Ha rákattintott a Tovább gombra akkor a 12.D osztály esetében az alábbi képen látható oldal fogja fogadni. A már korábban bemutatott funkciók leírását ebben az esetben sem ismételjük meg. Ha szüksége lenne rájuk, akkor fentebb megtalálja őket.</w:t>
+      </w:r>
+    </w:p>
+    <w:p>
+      <w:pPr>
+        <w:rPr>
+          <w:sz w:val="24"/>
+          <w:szCs w:val="24"/>
+          <w:lang w:val="hu-HU"/>
+        </w:rPr>
+      </w:pPr>
+      <w:r>
+        <w:rPr>
+          <w:sz w:val="24"/>
+          <w:szCs w:val="24"/>
+          <w:lang w:val="hu-HU"/>
+        </w:rPr>
+        <w:t>A piros kerettel megjelölt Tanuló hozzáadása gomb egy új oldalra fogja navigálni, ahol lehetősége lesz új tanulókat létrehozni és hozzáadni a jelenleg kiválasztott osztályhoz. Erről bővebben lentebb olvashat.</w:t>
+      </w:r>
+    </w:p>
+    <w:p>
+      <w:pPr>
+        <w:rPr>
+          <w:sz w:val="24"/>
+          <w:szCs w:val="24"/>
+          <w:lang w:val="hu-HU"/>
+        </w:rPr>
+      </w:pPr>
+      <w:r>
+        <w:rPr>
+          <w:sz w:val="24"/>
+          <w:szCs w:val="24"/>
+          <w:lang w:val="hu-HU"/>
+        </w:rPr>
+        <w:t>A sötétzöld kerettel jelölt Importálás gomb segítségével .csv kiterjesztésű fájlból adatokat importálhat a listába. A .csv formátuma a következő kell legyen a megfelelő importáláshoz:</w:t>
+      </w:r>
+    </w:p>
+    <w:p>
+      <w:pPr>
+        <w:rPr>
+          <w:sz w:val="24"/>
+          <w:szCs w:val="24"/>
+          <w:lang w:val="hu-HU"/>
+        </w:rPr>
+      </w:pPr>
+      <w:r>
+        <w:rPr>
+          <w:sz w:val="24"/>
+          <w:szCs w:val="24"/>
+          <w:lang w:val="hu-HU"/>
+        </w:rPr>
+        <w:t>OM azonosító</w:t>
+      </w:r>
+      <w:r>
+        <w:rPr>
+          <w:sz w:val="24"/>
+          <w:szCs w:val="24"/>
+          <w:lang w:val="hu-HU"/>
+        </w:rPr>
+        <w:t>,</w:t>
+      </w:r>
+      <w:r>
+        <w:rPr>
+          <w:sz w:val="24"/>
+          <w:szCs w:val="24"/>
+          <w:lang w:val="hu-HU"/>
+        </w:rPr>
+        <w:t>Diák neve</w:t>
+      </w:r>
+      <w:r>
+        <w:rPr>
+          <w:sz w:val="24"/>
+          <w:szCs w:val="24"/>
+          <w:lang w:val="hu-HU"/>
+        </w:rPr>
+        <w:t xml:space="preserve"> </w:t>
+      </w:r>
+      <w:r>
+        <w:rPr>
+          <w:sz w:val="24"/>
+          <w:szCs w:val="24"/>
+          <w:lang w:val="hu-HU"/>
+        </w:rPr>
+        <w:t>,</w:t>
+      </w:r>
+      <w:r>
+        <w:rPr>
+          <w:sz w:val="24"/>
+          <w:szCs w:val="24"/>
+          <w:lang w:val="hu-HU"/>
+        </w:rPr>
+        <w:t>Szakma</w:t>
+      </w:r>
+      <w:r>
+        <w:rPr>
+          <w:sz w:val="24"/>
+          <w:szCs w:val="24"/>
+          <w:lang w:val="hu-HU"/>
+        </w:rPr>
+        <w:t xml:space="preserve"> neve</w:t>
+      </w:r>
+      <w:r>
+        <w:rPr>
+          <w:sz w:val="24"/>
+          <w:szCs w:val="24"/>
+          <w:lang w:val="hu-HU"/>
+        </w:rPr>
+        <w:t>,</w:t>
+      </w:r>
+      <w:r>
+        <w:rPr>
+          <w:sz w:val="24"/>
+          <w:szCs w:val="24"/>
+          <w:lang w:val="hu-HU"/>
+        </w:rPr>
+        <w:t>Ágazat</w:t>
+      </w:r>
+      <w:r>
+        <w:rPr>
+          <w:sz w:val="24"/>
+          <w:szCs w:val="24"/>
+          <w:lang w:val="hu-HU"/>
+        </w:rPr>
+        <w:t xml:space="preserve"> neve</w:t>
+      </w:r>
+      <w:r>
+        <w:rPr>
+          <w:sz w:val="24"/>
+          <w:szCs w:val="24"/>
+          <w:lang w:val="hu-HU"/>
+        </w:rPr>
+        <w:t>,</w:t>
+      </w:r>
+      <w:r>
+        <w:rPr>
+          <w:sz w:val="24"/>
+          <w:szCs w:val="24"/>
+          <w:lang w:val="hu-HU"/>
+        </w:rPr>
+        <w:t>Nappali vagy Esti oktatás</w:t>
+      </w:r>
+      <w:r>
+        <w:rPr>
+          <w:sz w:val="24"/>
+          <w:szCs w:val="24"/>
+          <w:lang w:val="hu-HU"/>
+        </w:rPr>
+        <w:t>,P</w:t>
+      </w:r>
+      <w:r>
+        <w:rPr>
+          <w:sz w:val="24"/>
+          <w:szCs w:val="24"/>
+          <w:lang w:val="hu-HU"/>
+        </w:rPr>
+        <w:t>ályája részletes leírása</w:t>
+      </w:r>
+      <w:r>
+        <w:rPr>
+          <w:sz w:val="24"/>
+          <w:szCs w:val="24"/>
+          <w:lang w:val="hu-HU"/>
+        </w:rPr>
+        <w:t>,</w:t>
+      </w:r>
+      <w:r>
+        <w:rPr>
+          <w:sz w:val="24"/>
+          <w:szCs w:val="24"/>
+          <w:lang w:val="hu-HU"/>
+        </w:rPr>
+        <w:t>Pályája kategóriájának megnevezése</w:t>
+      </w:r>
+    </w:p>
+    <w:p>
+      <w:pPr>
+        <w:rPr>
+          <w:sz w:val="24"/>
+          <w:szCs w:val="24"/>
+          <w:lang w:val="hu-HU"/>
+        </w:rPr>
+      </w:pPr>
+      <w:r>
+        <w:rPr>
+          <w:sz w:val="24"/>
+          <w:szCs w:val="24"/>
+          <w:lang w:val="hu-HU"/>
+        </w:rPr>
+        <w:t>Egy diák egyszerre vagy csak szakmát, vagy csak ágazatot tanulhat, így az egyiket üresen kell majd hagynia.</w:t>
+      </w:r>
+      <w:r>
+        <w:rPr>
+          <w:sz w:val="24"/>
+          <w:szCs w:val="24"/>
+          <w:lang w:val="hu-HU"/>
+        </w:rPr>
+        <w:br/>
+        <w:t>példa:</w:t>
+      </w:r>
+    </w:p>
+    <w:p>
+      <w:pPr>
+        <w:rPr>
+          <w:sz w:val="24"/>
+          <w:szCs w:val="24"/>
+          <w:lang w:val="hu-HU"/>
+        </w:rPr>
+      </w:pPr>
+      <w:r>
+        <w:rPr>
+          <w:sz w:val="24"/>
+          <w:szCs w:val="24"/>
+          <w:lang w:val="hu-HU"/>
+        </w:rPr>
+        <w:t>12345678912,Kovács Anita,Építőipar,,Esti,Példa szöveg,Szakirányú felsőoktatásban tanul</w:t>
+      </w:r>
+    </w:p>
+    <w:p>
+      <w:pPr>
+        <w:rPr>
+          <w:sz w:val="24"/>
+          <w:szCs w:val="24"/>
+          <w:lang w:val="hu-HU"/>
+        </w:rPr>
+      </w:pPr>
+      <w:r>
+        <w:rPr>
+          <w:sz w:val="24"/>
+          <w:szCs w:val="24"/>
+          <w:lang w:val="hu-HU"/>
+        </w:rPr>
+        <w:t>A lila színnel jelölt Exportálás gomb segítségével .csv, vagy .xlsx formátumban mentheti fájlba a narancssárga kerettel kiemelt jelölőnégyzetek segítségével kijelölt diákok adatait.</w:t>
+      </w:r>
+    </w:p>
+    <w:p>
+      <w:pPr>
+        <w:rPr>
+          <w:sz w:val="24"/>
+          <w:szCs w:val="24"/>
+          <w:lang w:val="hu-HU"/>
+        </w:rPr>
+      </w:pPr>
+      <w:r>
+        <w:rPr>
+          <w:sz w:val="24"/>
+          <w:szCs w:val="24"/>
+          <w:lang w:val="hu-HU"/>
+        </w:rPr>
+        <w:t>A világoskék kerettel jelölt Megtekint gombra kattintva részletes leírást jeleníthet meg a diákhoz tartozó pályáról.</w:t>
+      </w:r>
+    </w:p>
+    <w:p>
+      <w:pPr>
+        <w:rPr>
+          <w:sz w:val="24"/>
+          <w:szCs w:val="24"/>
+          <w:lang w:val="hu-HU"/>
+        </w:rPr>
+      </w:pPr>
+      <w:r>
+        <w:rPr>
+          <w:sz w:val="24"/>
+          <w:szCs w:val="24"/>
+          <w:lang w:val="hu-HU"/>
+        </w:rPr>
+        <w:t>A világoszöld színnel jelölt ceruza ikon segítségével navigálhat az adott tanuló módosítására szolgáló oldalra, ahol az adott tanuló számos adatát átírhatja, de nem mindet. Ilyen például az OM azonosító, így ha azt elgépelte, akkor törölje a diákot és vegye fel újra a helyes OM azonosítóval.</w:t>
+      </w:r>
+    </w:p>
+    <w:p>
+      <w:pPr>
+        <w:rPr>
+          <w:sz w:val="24"/>
+          <w:szCs w:val="24"/>
+          <w:lang w:val="hu-HU"/>
+        </w:rPr>
+      </w:pPr>
+      <w:r>
+        <w:rPr>
+          <w:sz w:val="24"/>
+          <w:szCs w:val="24"/>
+          <w:lang w:val="hu-HU"/>
+        </w:rPr>
+        <w:t>A diák törlése a rózsaszín kerettel megjelölt kuka ikon segítségével történik.</w:t>
+      </w:r>
+    </w:p>
+    <w:p>
+      <w:pPr>
+        <w:rPr>
+          <w:sz w:val="24"/>
+          <w:szCs w:val="24"/>
+          <w:lang w:val="hu-HU"/>
+        </w:rPr>
+      </w:pPr>
+      <w:r>
+        <w:rPr>
+          <w:sz w:val="24"/>
+          <w:szCs w:val="24"/>
+          <w:lang w:val="hu-HU"/>
+        </w:rPr>
+        <w:br w:type="page"/>
+      </w:r>
+    </w:p>
+    <w:p>
+      <w:pPr>
+        <w:rPr>
+          <w:sz w:val="24"/>
+          <w:szCs w:val="24"/>
+          <w:lang w:val="hu-HU"/>
+        </w:rPr>
+      </w:pPr>
+    </w:p>
+    <w:p>
+      <w:pPr>
+        <w:rPr>
+          <w:sz w:val="24"/>
+          <w:szCs w:val="24"/>
+          <w:lang w:val="hu-HU"/>
+        </w:rPr>
+      </w:pPr>
+      <w:r>
+        <w:rPr>
+          <w:b/>
+          <w:bCs/>
+          <w:sz w:val="24"/>
+          <w:szCs w:val="24"/>
+          <w:lang w:val="hu-HU"/>
+        </w:rPr>
+        <w:t>21.</w:t>
+      </w:r>
+      <w:r>
+        <w:rPr>
+          <w:b/>
+          <w:bCs/>
+          <w:sz w:val="24"/>
+          <w:szCs w:val="24"/>
+          <w:lang w:val="hu-HU"/>
+        </w:rPr>
+        <w:br/>
+      </w:r>
+      <w:r>
+        <w:rPr>
+          <w:sz w:val="24"/>
+          <w:szCs w:val="24"/>
+          <w:lang w:val="hu-HU"/>
+        </w:rPr>
+        <w:t>asd</w:t>
       </w:r>
     </w:p>
     <w:sectPr>

</xml_diff>